<commit_message>
add time distribution improvement and done report
</commit_message>
<xml_diff>
--- a/pj3/report.docx
+++ b/pj3/report.docx
@@ -57,82 +57,660 @@
       </w:pPr>
       <w:r>
         <w:rPr>
+          <w:rFonts w:ascii="Times New Roman" w:hAnsi="Times New Roman" w:cs="Times New Roman"/>
+          <w:sz w:val="28"/>
+        </w:rPr>
+        <w:t>Implementation</w:t>
+      </w:r>
+    </w:p>
+    <w:p>
+      <w:pPr>
+        <w:pStyle w:val="a3"/>
+        <w:ind w:leftChars="0" w:left="360"/>
+        <w:rPr>
+          <w:rFonts w:ascii="Times New Roman" w:hAnsi="Times New Roman" w:cs="Times New Roman"/>
+          <w:sz w:val="28"/>
+        </w:rPr>
+      </w:pPr>
+      <w:r>
+        <w:rPr>
+          <w:rFonts w:ascii="Times New Roman" w:hAnsi="Times New Roman" w:cs="Times New Roman"/>
+          <w:sz w:val="28"/>
+        </w:rPr>
+        <w:t>In this assignment, I create two classes – “MCTS” and “</w:t>
+      </w:r>
+      <w:proofErr w:type="spellStart"/>
+      <w:r>
+        <w:rPr>
+          <w:rFonts w:ascii="Times New Roman" w:hAnsi="Times New Roman" w:cs="Times New Roman"/>
+          <w:sz w:val="28"/>
+        </w:rPr>
+        <w:t>mcts_agent</w:t>
+      </w:r>
+      <w:proofErr w:type="spellEnd"/>
+      <w:r>
+        <w:rPr>
+          <w:rFonts w:ascii="Times New Roman" w:hAnsi="Times New Roman" w:cs="Times New Roman"/>
+          <w:sz w:val="28"/>
+        </w:rPr>
+        <w:t>” which inherited from class “agent”.</w:t>
+      </w:r>
+    </w:p>
+    <w:p>
+      <w:pPr>
+        <w:pStyle w:val="a3"/>
+        <w:ind w:leftChars="0" w:left="360"/>
+        <w:rPr>
+          <w:rFonts w:ascii="Times New Roman" w:hAnsi="Times New Roman" w:cs="Times New Roman"/>
+          <w:sz w:val="28"/>
+        </w:rPr>
+      </w:pPr>
+      <w:r>
+        <w:rPr>
+          <w:rFonts w:ascii="Times New Roman" w:hAnsi="Times New Roman" w:cs="Times New Roman"/>
+          <w:sz w:val="28"/>
+        </w:rPr>
+        <w:t xml:space="preserve">In MCTS class, there are four mainly function for constructing MCTS tree – select, expand, simulate, and update. And </w:t>
+      </w:r>
+      <w:r>
+        <w:rPr>
+          <w:rFonts w:ascii="Times New Roman" w:hAnsi="Times New Roman" w:cs="Times New Roman"/>
+          <w:sz w:val="28"/>
+        </w:rPr>
+        <w:t>a</w:t>
+      </w:r>
+      <w:r>
+        <w:rPr>
+          <w:rFonts w:ascii="Times New Roman" w:hAnsi="Times New Roman" w:cs="Times New Roman"/>
+          <w:sz w:val="28"/>
+        </w:rPr>
+        <w:t xml:space="preserve"> function “</w:t>
+      </w:r>
+      <w:proofErr w:type="spellStart"/>
+      <w:r>
+        <w:rPr>
+          <w:rFonts w:ascii="Times New Roman" w:hAnsi="Times New Roman" w:cs="Times New Roman"/>
+          <w:sz w:val="28"/>
+        </w:rPr>
+        <w:t>best</w:t>
+      </w:r>
+      <w:r>
+        <w:rPr>
+          <w:rFonts w:ascii="Times New Roman" w:hAnsi="Times New Roman" w:cs="Times New Roman"/>
+          <w:sz w:val="28"/>
+        </w:rPr>
+        <w:t>_</w:t>
+      </w:r>
+      <w:r>
+        <w:rPr>
+          <w:rFonts w:ascii="Times New Roman" w:hAnsi="Times New Roman" w:cs="Times New Roman"/>
+          <w:sz w:val="28"/>
+        </w:rPr>
+        <w:t>action</w:t>
+      </w:r>
+      <w:proofErr w:type="spellEnd"/>
+      <w:r>
+        <w:rPr>
+          <w:rFonts w:ascii="Times New Roman" w:hAnsi="Times New Roman" w:cs="Times New Roman"/>
+          <w:sz w:val="28"/>
+        </w:rPr>
+        <w:t>” that decide the action based on the tree.</w:t>
+      </w:r>
+    </w:p>
+    <w:p>
+      <w:pPr>
+        <w:pStyle w:val="a3"/>
+        <w:ind w:leftChars="0" w:left="360"/>
+        <w:rPr>
+          <w:rFonts w:ascii="Times New Roman" w:hAnsi="Times New Roman" w:cs="Times New Roman"/>
+          <w:sz w:val="28"/>
+        </w:rPr>
+      </w:pPr>
+      <w:r>
+        <w:rPr>
+          <w:rFonts w:ascii="Times New Roman" w:hAnsi="Times New Roman" w:cs="Times New Roman"/>
+          <w:sz w:val="28"/>
+        </w:rPr>
+        <w:t>In class “MCTS”:</w:t>
+      </w:r>
+    </w:p>
+    <w:p>
+      <w:pPr>
+        <w:pStyle w:val="a3"/>
+        <w:numPr>
+          <w:ilvl w:val="0"/>
+          <w:numId w:val="3"/>
+        </w:numPr>
+        <w:ind w:leftChars="0"/>
+        <w:rPr>
+          <w:rFonts w:ascii="Times New Roman" w:hAnsi="Times New Roman" w:cs="Times New Roman"/>
+          <w:sz w:val="28"/>
+        </w:rPr>
+      </w:pPr>
+      <w:r>
+        <w:rPr>
+          <w:rFonts w:ascii="Times New Roman" w:hAnsi="Times New Roman" w:cs="Times New Roman"/>
+          <w:sz w:val="28"/>
+        </w:rPr>
+        <w:t>select</w:t>
+      </w:r>
+      <w:r>
+        <w:rPr>
+          <w:rFonts w:ascii="Times New Roman" w:hAnsi="Times New Roman" w:cs="Times New Roman"/>
+          <w:sz w:val="28"/>
+        </w:rPr>
+        <w:t>():</w:t>
+      </w:r>
+    </w:p>
+    <w:p>
+      <w:pPr>
+        <w:pStyle w:val="a3"/>
+        <w:ind w:leftChars="0" w:left="720"/>
+        <w:rPr>
+          <w:rFonts w:ascii="Times New Roman" w:hAnsi="Times New Roman" w:cs="Times New Roman"/>
+          <w:sz w:val="28"/>
+        </w:rPr>
+      </w:pPr>
+      <w:r>
+        <w:rPr>
+          <w:rFonts w:ascii="Times New Roman" w:hAnsi="Times New Roman" w:cs="Times New Roman"/>
+          <w:sz w:val="28"/>
+        </w:rPr>
+        <w:t xml:space="preserve">In function “select”, I select the current node’s child with the highest </w:t>
+      </w:r>
+      <w:proofErr w:type="spellStart"/>
+      <w:r>
+        <w:rPr>
+          <w:rFonts w:ascii="Times New Roman" w:hAnsi="Times New Roman" w:cs="Times New Roman"/>
+          <w:sz w:val="28"/>
+        </w:rPr>
+        <w:t>uct</w:t>
+      </w:r>
+      <w:proofErr w:type="spellEnd"/>
+      <w:r>
+        <w:rPr>
+          <w:rFonts w:ascii="Times New Roman" w:hAnsi="Times New Roman" w:cs="Times New Roman"/>
+          <w:sz w:val="28"/>
+        </w:rPr>
+        <w:t xml:space="preserve"> value. I’ll discuss the way I calculate </w:t>
+      </w:r>
+      <w:proofErr w:type="spellStart"/>
+      <w:r>
+        <w:rPr>
+          <w:rFonts w:ascii="Times New Roman" w:hAnsi="Times New Roman" w:cs="Times New Roman"/>
+          <w:sz w:val="28"/>
+        </w:rPr>
+        <w:t>uct</w:t>
+      </w:r>
+      <w:proofErr w:type="spellEnd"/>
+      <w:r>
+        <w:rPr>
+          <w:rFonts w:ascii="Times New Roman" w:hAnsi="Times New Roman" w:cs="Times New Roman"/>
+          <w:sz w:val="28"/>
+        </w:rPr>
+        <w:t xml:space="preserve"> value in section b.</w:t>
+      </w:r>
+    </w:p>
+    <w:p>
+      <w:pPr>
+        <w:pStyle w:val="a3"/>
+        <w:ind w:leftChars="0" w:left="720"/>
+        <w:rPr>
+          <w:rFonts w:ascii="Times New Roman" w:hAnsi="Times New Roman" w:cs="Times New Roman"/>
+          <w:sz w:val="28"/>
+        </w:rPr>
+      </w:pPr>
+      <w:r>
+        <w:rPr>
+          <w:rFonts w:ascii="Times New Roman" w:hAnsi="Times New Roman" w:cs="Times New Roman"/>
+          <w:noProof/>
+          <w:sz w:val="28"/>
+        </w:rPr>
+        <w:drawing>
+          <wp:inline distT="0" distB="0" distL="0" distR="0" wp14:anchorId="3C6328F0" wp14:editId="510AE14F">
+            <wp:extent cx="5274310" cy="2571750"/>
+            <wp:effectExtent l="0" t="0" r="2540" b="0"/>
+            <wp:docPr id="5" name="圖片 5"/>
+            <wp:cNvGraphicFramePr>
+              <a:graphicFrameLocks xmlns:a="http://schemas.openxmlformats.org/drawingml/2006/main" noChangeAspect="1"/>
+            </wp:cNvGraphicFramePr>
+            <a:graphic xmlns:a="http://schemas.openxmlformats.org/drawingml/2006/main">
+              <a:graphicData uri="http://schemas.openxmlformats.org/drawingml/2006/picture">
+                <pic:pic xmlns:pic="http://schemas.openxmlformats.org/drawingml/2006/picture">
+                  <pic:nvPicPr>
+                    <pic:cNvPr id="1" name=""/>
+                    <pic:cNvPicPr/>
+                  </pic:nvPicPr>
+                  <pic:blipFill>
+                    <a:blip r:embed="rId5"/>
+                    <a:stretch>
+                      <a:fillRect/>
+                    </a:stretch>
+                  </pic:blipFill>
+                  <pic:spPr>
+                    <a:xfrm>
+                      <a:off x="0" y="0"/>
+                      <a:ext cx="5274310" cy="2571750"/>
+                    </a:xfrm>
+                    <a:prstGeom prst="rect">
+                      <a:avLst/>
+                    </a:prstGeom>
+                  </pic:spPr>
+                </pic:pic>
+              </a:graphicData>
+            </a:graphic>
+          </wp:inline>
+        </w:drawing>
+      </w:r>
+    </w:p>
+    <w:p>
+      <w:pPr>
+        <w:pStyle w:val="a3"/>
+        <w:numPr>
+          <w:ilvl w:val="0"/>
+          <w:numId w:val="3"/>
+        </w:numPr>
+        <w:ind w:leftChars="0"/>
+        <w:rPr>
+          <w:rFonts w:ascii="Times New Roman" w:hAnsi="Times New Roman" w:cs="Times New Roman"/>
+          <w:sz w:val="28"/>
+        </w:rPr>
+      </w:pPr>
+      <w:r>
+        <w:rPr>
+          <w:rFonts w:ascii="Times New Roman" w:hAnsi="Times New Roman" w:cs="Times New Roman"/>
+          <w:sz w:val="28"/>
+        </w:rPr>
+        <w:t>expand</w:t>
+      </w:r>
+      <w:r>
+        <w:rPr>
+          <w:rFonts w:ascii="Times New Roman" w:hAnsi="Times New Roman" w:cs="Times New Roman"/>
+          <w:sz w:val="28"/>
+        </w:rPr>
+        <w:t>():</w:t>
+      </w:r>
+    </w:p>
+    <w:p>
+      <w:pPr>
+        <w:pStyle w:val="a3"/>
+        <w:ind w:leftChars="0" w:left="720"/>
+        <w:rPr>
+          <w:rFonts w:ascii="Times New Roman" w:hAnsi="Times New Roman" w:cs="Times New Roman"/>
+          <w:sz w:val="28"/>
+        </w:rPr>
+      </w:pPr>
+      <w:r>
+        <w:rPr>
+          <w:rFonts w:ascii="Times New Roman" w:hAnsi="Times New Roman" w:cs="Times New Roman"/>
+          <w:sz w:val="28"/>
+        </w:rPr>
+        <w:t>In function “expand”, I append every legal move in current space to the node’s child list.</w:t>
+      </w:r>
+    </w:p>
+    <w:p>
+      <w:pPr>
+        <w:pStyle w:val="a3"/>
+        <w:ind w:leftChars="0" w:left="720"/>
+        <w:rPr>
+          <w:rFonts w:ascii="Times New Roman" w:hAnsi="Times New Roman" w:cs="Times New Roman"/>
+          <w:sz w:val="28"/>
+        </w:rPr>
+      </w:pPr>
+      <w:r>
+        <w:rPr>
+          <w:rFonts w:ascii="Times New Roman" w:hAnsi="Times New Roman" w:cs="Times New Roman"/>
+          <w:noProof/>
+          <w:sz w:val="28"/>
+        </w:rPr>
+        <w:drawing>
+          <wp:inline distT="0" distB="0" distL="0" distR="0" wp14:anchorId="229E9592" wp14:editId="14AB446F">
+            <wp:extent cx="5274310" cy="1798955"/>
+            <wp:effectExtent l="0" t="0" r="2540" b="0"/>
+            <wp:docPr id="4" name="圖片 4"/>
+            <wp:cNvGraphicFramePr>
+              <a:graphicFrameLocks xmlns:a="http://schemas.openxmlformats.org/drawingml/2006/main" noChangeAspect="1"/>
+            </wp:cNvGraphicFramePr>
+            <a:graphic xmlns:a="http://schemas.openxmlformats.org/drawingml/2006/main">
+              <a:graphicData uri="http://schemas.openxmlformats.org/drawingml/2006/picture">
+                <pic:pic xmlns:pic="http://schemas.openxmlformats.org/drawingml/2006/picture">
+                  <pic:nvPicPr>
+                    <pic:cNvPr id="1" name=""/>
+                    <pic:cNvPicPr/>
+                  </pic:nvPicPr>
+                  <pic:blipFill>
+                    <a:blip r:embed="rId6"/>
+                    <a:stretch>
+                      <a:fillRect/>
+                    </a:stretch>
+                  </pic:blipFill>
+                  <pic:spPr>
+                    <a:xfrm>
+                      <a:off x="0" y="0"/>
+                      <a:ext cx="5274310" cy="1798955"/>
+                    </a:xfrm>
+                    <a:prstGeom prst="rect">
+                      <a:avLst/>
+                    </a:prstGeom>
+                  </pic:spPr>
+                </pic:pic>
+              </a:graphicData>
+            </a:graphic>
+          </wp:inline>
+        </w:drawing>
+      </w:r>
+    </w:p>
+    <w:p>
+      <w:pPr>
+        <w:pStyle w:val="a3"/>
+        <w:numPr>
+          <w:ilvl w:val="0"/>
+          <w:numId w:val="3"/>
+        </w:numPr>
+        <w:ind w:leftChars="0"/>
+        <w:rPr>
+          <w:rFonts w:ascii="Times New Roman" w:hAnsi="Times New Roman" w:cs="Times New Roman"/>
+          <w:sz w:val="28"/>
+        </w:rPr>
+      </w:pPr>
+      <w:r>
+        <w:rPr>
+          <w:rFonts w:ascii="Times New Roman" w:hAnsi="Times New Roman" w:cs="Times New Roman"/>
+          <w:sz w:val="28"/>
+        </w:rPr>
+        <w:lastRenderedPageBreak/>
+        <w:t>simulate</w:t>
+      </w:r>
+    </w:p>
+    <w:p>
+      <w:pPr>
+        <w:pStyle w:val="a3"/>
+        <w:ind w:leftChars="0" w:left="720"/>
+        <w:rPr>
+          <w:rFonts w:ascii="Times New Roman" w:hAnsi="Times New Roman" w:cs="Times New Roman"/>
+          <w:sz w:val="28"/>
+        </w:rPr>
+      </w:pPr>
+      <w:r>
+        <w:rPr>
+          <w:rFonts w:ascii="Times New Roman" w:hAnsi="Times New Roman" w:cs="Times New Roman"/>
+          <w:sz w:val="28"/>
+        </w:rPr>
+        <w:t>I</w:t>
+      </w:r>
+      <w:r>
+        <w:rPr>
           <w:rFonts w:ascii="Times New Roman" w:hAnsi="Times New Roman" w:cs="Times New Roman" w:hint="eastAsia"/>
           <w:sz w:val="28"/>
         </w:rPr>
-        <w:t>The methods I used</w:t>
-      </w:r>
-    </w:p>
-    <w:p>
-      <w:pPr>
-        <w:pStyle w:val="a3"/>
-        <w:ind w:leftChars="0" w:left="360"/>
-        <w:rPr>
-          <w:rFonts w:ascii="Times New Roman" w:hAnsi="Times New Roman" w:cs="Times New Roman"/>
-          <w:sz w:val="28"/>
-        </w:rPr>
-      </w:pPr>
-      <w:r>
-        <w:rPr>
-          <w:rFonts w:ascii="Times New Roman" w:hAnsi="Times New Roman" w:cs="Times New Roman"/>
-          <w:sz w:val="28"/>
-        </w:rPr>
-        <w:t>In this assignment, I create two classes – “MCTS” and “</w:t>
+        <w:t>n</w:t>
+      </w:r>
+      <w:r>
+        <w:rPr>
+          <w:rFonts w:ascii="Times New Roman" w:hAnsi="Times New Roman" w:cs="Times New Roman"/>
+          <w:sz w:val="28"/>
+        </w:rPr>
+        <w:t xml:space="preserve"> function “simulate”, I </w:t>
+      </w:r>
+      <w:r>
+        <w:rPr>
+          <w:rFonts w:ascii="Times New Roman" w:hAnsi="Times New Roman" w:cs="Times New Roman" w:hint="eastAsia"/>
+          <w:sz w:val="28"/>
+        </w:rPr>
+        <w:t xml:space="preserve">apply the legal moves based on </w:t>
       </w:r>
       <w:proofErr w:type="spellStart"/>
       <w:r>
         <w:rPr>
-          <w:rFonts w:ascii="Times New Roman" w:hAnsi="Times New Roman" w:cs="Times New Roman"/>
-          <w:sz w:val="28"/>
-        </w:rPr>
-        <w:t>mcts_agent</w:t>
+          <w:rFonts w:ascii="Times New Roman" w:hAnsi="Times New Roman" w:cs="Times New Roman" w:hint="eastAsia"/>
+          <w:sz w:val="28"/>
+        </w:rPr>
+        <w:t>rand_move</w:t>
       </w:r>
       <w:proofErr w:type="spellEnd"/>
       <w:r>
         <w:rPr>
-          <w:rFonts w:ascii="Times New Roman" w:hAnsi="Times New Roman" w:cs="Times New Roman"/>
-          <w:sz w:val="28"/>
-        </w:rPr>
-        <w:t>” which inherited from class “agent”.</w:t>
-      </w:r>
-    </w:p>
-    <w:p>
-      <w:pPr>
-        <w:pStyle w:val="a3"/>
-        <w:ind w:leftChars="0" w:left="360"/>
-        <w:rPr>
           <w:rFonts w:ascii="Times New Roman" w:hAnsi="Times New Roman" w:cs="Times New Roman" w:hint="eastAsia"/>
           <w:sz w:val="28"/>
         </w:rPr>
-      </w:pPr>
-      <w:r>
-        <w:rPr>
-          <w:rFonts w:ascii="Times New Roman" w:hAnsi="Times New Roman" w:cs="Times New Roman"/>
-          <w:sz w:val="28"/>
-        </w:rPr>
-        <w:t>In MCTS class, there are four mainly function for constructing MCTS tree – select, expand, simulate, and update. And one function “</w:t>
-      </w:r>
+        <w:t xml:space="preserve"> function</w:t>
+      </w:r>
+      <w:r>
+        <w:rPr>
+          <w:rFonts w:ascii="Times New Roman" w:hAnsi="Times New Roman" w:cs="Times New Roman"/>
+          <w:sz w:val="28"/>
+        </w:rPr>
+        <w:t>, which return a random legal movement drawn from current spac</w:t>
+      </w:r>
+      <w:r>
+        <w:rPr>
+          <w:rFonts w:ascii="Times New Roman" w:hAnsi="Times New Roman" w:cs="Times New Roman" w:hint="eastAsia"/>
+          <w:sz w:val="28"/>
+        </w:rPr>
+        <w:t>e, and return the win/lose result.</w:t>
+      </w:r>
+    </w:p>
+    <w:p>
+      <w:pPr>
+        <w:pStyle w:val="a3"/>
+        <w:ind w:leftChars="0" w:left="720"/>
+        <w:rPr>
+          <w:rFonts w:ascii="Times New Roman" w:hAnsi="Times New Roman" w:cs="Times New Roman"/>
+          <w:sz w:val="28"/>
+        </w:rPr>
+      </w:pPr>
+      <w:r>
+        <w:rPr>
+          <w:rFonts w:ascii="Times New Roman" w:hAnsi="Times New Roman" w:cs="Times New Roman"/>
+          <w:noProof/>
+          <w:sz w:val="28"/>
+        </w:rPr>
+        <w:drawing>
+          <wp:inline distT="0" distB="0" distL="0" distR="0" wp14:anchorId="6190F0E6" wp14:editId="2E2C2768">
+            <wp:extent cx="5086611" cy="2330570"/>
+            <wp:effectExtent l="0" t="0" r="0" b="0"/>
+            <wp:docPr id="6" name="圖片 6"/>
+            <wp:cNvGraphicFramePr>
+              <a:graphicFrameLocks xmlns:a="http://schemas.openxmlformats.org/drawingml/2006/main" noChangeAspect="1"/>
+            </wp:cNvGraphicFramePr>
+            <a:graphic xmlns:a="http://schemas.openxmlformats.org/drawingml/2006/main">
+              <a:graphicData uri="http://schemas.openxmlformats.org/drawingml/2006/picture">
+                <pic:pic xmlns:pic="http://schemas.openxmlformats.org/drawingml/2006/picture">
+                  <pic:nvPicPr>
+                    <pic:cNvPr id="1" name=""/>
+                    <pic:cNvPicPr/>
+                  </pic:nvPicPr>
+                  <pic:blipFill>
+                    <a:blip r:embed="rId7"/>
+                    <a:stretch>
+                      <a:fillRect/>
+                    </a:stretch>
+                  </pic:blipFill>
+                  <pic:spPr>
+                    <a:xfrm>
+                      <a:off x="0" y="0"/>
+                      <a:ext cx="5086611" cy="2330570"/>
+                    </a:xfrm>
+                    <a:prstGeom prst="rect">
+                      <a:avLst/>
+                    </a:prstGeom>
+                  </pic:spPr>
+                </pic:pic>
+              </a:graphicData>
+            </a:graphic>
+          </wp:inline>
+        </w:drawing>
+      </w:r>
+    </w:p>
+    <w:p>
+      <w:pPr>
+        <w:pStyle w:val="a3"/>
+        <w:ind w:leftChars="0" w:left="720"/>
+        <w:rPr>
+          <w:rFonts w:ascii="Times New Roman" w:hAnsi="Times New Roman" w:cs="Times New Roman"/>
+          <w:sz w:val="28"/>
+        </w:rPr>
+      </w:pPr>
+      <w:r>
+        <w:rPr>
+          <w:rFonts w:ascii="Times New Roman" w:hAnsi="Times New Roman" w:cs="Times New Roman"/>
+          <w:noProof/>
+          <w:sz w:val="28"/>
+        </w:rPr>
+        <w:drawing>
+          <wp:inline distT="0" distB="0" distL="0" distR="0" wp14:anchorId="3C1A48F9" wp14:editId="40210AB8">
+            <wp:extent cx="5099322" cy="2235572"/>
+            <wp:effectExtent l="0" t="0" r="6350" b="0"/>
+            <wp:docPr id="7" name="圖片 7"/>
+            <wp:cNvGraphicFramePr>
+              <a:graphicFrameLocks xmlns:a="http://schemas.openxmlformats.org/drawingml/2006/main" noChangeAspect="1"/>
+            </wp:cNvGraphicFramePr>
+            <a:graphic xmlns:a="http://schemas.openxmlformats.org/drawingml/2006/main">
+              <a:graphicData uri="http://schemas.openxmlformats.org/drawingml/2006/picture">
+                <pic:pic xmlns:pic="http://schemas.openxmlformats.org/drawingml/2006/picture">
+                  <pic:nvPicPr>
+                    <pic:cNvPr id="1" name=""/>
+                    <pic:cNvPicPr/>
+                  </pic:nvPicPr>
+                  <pic:blipFill>
+                    <a:blip r:embed="rId8"/>
+                    <a:stretch>
+                      <a:fillRect/>
+                    </a:stretch>
+                  </pic:blipFill>
+                  <pic:spPr>
+                    <a:xfrm>
+                      <a:off x="0" y="0"/>
+                      <a:ext cx="5118677" cy="2244057"/>
+                    </a:xfrm>
+                    <a:prstGeom prst="rect">
+                      <a:avLst/>
+                    </a:prstGeom>
+                  </pic:spPr>
+                </pic:pic>
+              </a:graphicData>
+            </a:graphic>
+          </wp:inline>
+        </w:drawing>
+      </w:r>
+    </w:p>
+    <w:p>
+      <w:pPr>
+        <w:pStyle w:val="a3"/>
+        <w:numPr>
+          <w:ilvl w:val="0"/>
+          <w:numId w:val="3"/>
+        </w:numPr>
+        <w:ind w:leftChars="0"/>
+        <w:rPr>
+          <w:rFonts w:ascii="Times New Roman" w:hAnsi="Times New Roman" w:cs="Times New Roman"/>
+          <w:sz w:val="28"/>
+        </w:rPr>
+      </w:pPr>
+      <w:r>
+        <w:rPr>
+          <w:rFonts w:ascii="Times New Roman" w:hAnsi="Times New Roman" w:cs="Times New Roman"/>
+          <w:sz w:val="28"/>
+        </w:rPr>
+        <w:t>update</w:t>
+      </w:r>
+      <w:r>
+        <w:rPr>
+          <w:rFonts w:ascii="Times New Roman" w:hAnsi="Times New Roman" w:cs="Times New Roman"/>
+          <w:sz w:val="28"/>
+        </w:rPr>
+        <w:t>():</w:t>
+      </w:r>
+    </w:p>
+    <w:p>
+      <w:pPr>
+        <w:pStyle w:val="a3"/>
+        <w:ind w:leftChars="0" w:left="720"/>
+        <w:rPr>
+          <w:rFonts w:ascii="Times New Roman" w:hAnsi="Times New Roman" w:cs="Times New Roman"/>
+          <w:sz w:val="28"/>
+        </w:rPr>
+      </w:pPr>
+      <w:r>
+        <w:rPr>
+          <w:rFonts w:ascii="Times New Roman" w:hAnsi="Times New Roman" w:cs="Times New Roman"/>
+          <w:sz w:val="28"/>
+        </w:rPr>
+        <w:t>update current node’s visit time and the count of win time.</w:t>
+      </w:r>
+    </w:p>
+    <w:p>
+      <w:pPr>
+        <w:pStyle w:val="a3"/>
+        <w:ind w:leftChars="0" w:left="720"/>
+        <w:rPr>
+          <w:rFonts w:ascii="Times New Roman" w:hAnsi="Times New Roman" w:cs="Times New Roman"/>
+          <w:sz w:val="28"/>
+        </w:rPr>
+      </w:pPr>
+      <w:r>
+        <w:rPr>
+          <w:rFonts w:ascii="Times New Roman" w:hAnsi="Times New Roman" w:cs="Times New Roman"/>
+          <w:noProof/>
+          <w:sz w:val="28"/>
+        </w:rPr>
+        <w:drawing>
+          <wp:inline distT="0" distB="0" distL="0" distR="0" wp14:anchorId="0619837E" wp14:editId="021EC86B">
+            <wp:extent cx="5104932" cy="721498"/>
+            <wp:effectExtent l="0" t="0" r="635" b="2540"/>
+            <wp:docPr id="8" name="圖片 8"/>
+            <wp:cNvGraphicFramePr>
+              <a:graphicFrameLocks xmlns:a="http://schemas.openxmlformats.org/drawingml/2006/main" noChangeAspect="1"/>
+            </wp:cNvGraphicFramePr>
+            <a:graphic xmlns:a="http://schemas.openxmlformats.org/drawingml/2006/main">
+              <a:graphicData uri="http://schemas.openxmlformats.org/drawingml/2006/picture">
+                <pic:pic xmlns:pic="http://schemas.openxmlformats.org/drawingml/2006/picture">
+                  <pic:nvPicPr>
+                    <pic:cNvPr id="1" name=""/>
+                    <pic:cNvPicPr/>
+                  </pic:nvPicPr>
+                  <pic:blipFill>
+                    <a:blip r:embed="rId9"/>
+                    <a:stretch>
+                      <a:fillRect/>
+                    </a:stretch>
+                  </pic:blipFill>
+                  <pic:spPr>
+                    <a:xfrm>
+                      <a:off x="0" y="0"/>
+                      <a:ext cx="5279008" cy="746101"/>
+                    </a:xfrm>
+                    <a:prstGeom prst="rect">
+                      <a:avLst/>
+                    </a:prstGeom>
+                  </pic:spPr>
+                </pic:pic>
+              </a:graphicData>
+            </a:graphic>
+          </wp:inline>
+        </w:drawing>
+      </w:r>
+    </w:p>
+    <w:p>
+      <w:pPr>
+        <w:pStyle w:val="a3"/>
+        <w:numPr>
+          <w:ilvl w:val="0"/>
+          <w:numId w:val="3"/>
+        </w:numPr>
+        <w:ind w:leftChars="0"/>
+        <w:rPr>
+          <w:rFonts w:ascii="Times New Roman" w:hAnsi="Times New Roman" w:cs="Times New Roman"/>
+          <w:sz w:val="28"/>
+        </w:rPr>
+      </w:pPr>
       <w:proofErr w:type="spellStart"/>
       <w:r>
         <w:rPr>
           <w:rFonts w:ascii="Times New Roman" w:hAnsi="Times New Roman" w:cs="Times New Roman"/>
           <w:sz w:val="28"/>
         </w:rPr>
-        <w:t>best</w:t>
-      </w:r>
-      <w:r>
-        <w:rPr>
-          <w:rFonts w:ascii="Times New Roman" w:hAnsi="Times New Roman" w:cs="Times New Roman"/>
-          <w:sz w:val="28"/>
-        </w:rPr>
-        <w:t>_</w:t>
-      </w:r>
-      <w:r>
-        <w:rPr>
-          <w:rFonts w:ascii="Times New Roman" w:hAnsi="Times New Roman" w:cs="Times New Roman"/>
-          <w:sz w:val="28"/>
-        </w:rPr>
-        <w:t>action</w:t>
+        <w:t>best_action</w:t>
       </w:r>
       <w:proofErr w:type="spellEnd"/>
       <w:r>
@@ -140,8 +718,231 @@
           <w:rFonts w:ascii="Times New Roman" w:hAnsi="Times New Roman" w:cs="Times New Roman"/>
           <w:sz w:val="28"/>
         </w:rPr>
-        <w:t>” that decide the action based on the tree.</w:t>
-      </w:r>
+        <w:t>():</w:t>
+      </w:r>
+    </w:p>
+    <w:p>
+      <w:pPr>
+        <w:pStyle w:val="a3"/>
+        <w:ind w:leftChars="0" w:left="720"/>
+        <w:rPr>
+          <w:rFonts w:ascii="Times New Roman" w:hAnsi="Times New Roman" w:cs="Times New Roman"/>
+          <w:sz w:val="28"/>
+        </w:rPr>
+      </w:pPr>
+      <w:r>
+        <w:rPr>
+          <w:rFonts w:ascii="Times New Roman" w:hAnsi="Times New Roman" w:cs="Times New Roman"/>
+          <w:sz w:val="28"/>
+        </w:rPr>
+        <w:t xml:space="preserve">If the </w:t>
+      </w:r>
+      <w:proofErr w:type="spellStart"/>
+      <w:r>
+        <w:rPr>
+          <w:rFonts w:ascii="Times New Roman" w:hAnsi="Times New Roman" w:cs="Times New Roman"/>
+          <w:sz w:val="28"/>
+        </w:rPr>
+        <w:t>childs</w:t>
+      </w:r>
+      <w:proofErr w:type="spellEnd"/>
+      <w:r>
+        <w:rPr>
+          <w:rFonts w:ascii="Times New Roman" w:hAnsi="Times New Roman" w:cs="Times New Roman"/>
+          <w:sz w:val="28"/>
+        </w:rPr>
+        <w:t xml:space="preserve"> list is empty, </w:t>
+      </w:r>
+      <w:r>
+        <w:rPr>
+          <w:rFonts w:ascii="Times New Roman" w:hAnsi="Times New Roman" w:cs="Times New Roman"/>
+          <w:sz w:val="28"/>
+        </w:rPr>
+        <w:t xml:space="preserve">it </w:t>
+      </w:r>
+      <w:r>
+        <w:rPr>
+          <w:rFonts w:ascii="Times New Roman" w:hAnsi="Times New Roman" w:cs="Times New Roman"/>
+          <w:sz w:val="28"/>
+        </w:rPr>
+        <w:t>means</w:t>
+      </w:r>
+      <w:r>
+        <w:rPr>
+          <w:rFonts w:ascii="Times New Roman" w:hAnsi="Times New Roman" w:cs="Times New Roman"/>
+          <w:sz w:val="28"/>
+        </w:rPr>
+        <w:t xml:space="preserve"> that</w:t>
+      </w:r>
+      <w:r>
+        <w:rPr>
+          <w:rFonts w:ascii="Times New Roman" w:hAnsi="Times New Roman" w:cs="Times New Roman"/>
+          <w:sz w:val="28"/>
+        </w:rPr>
+        <w:t xml:space="preserve"> there isn’t any legal move for current </w:t>
+      </w:r>
+      <w:r>
+        <w:rPr>
+          <w:rFonts w:ascii="Times New Roman" w:hAnsi="Times New Roman" w:cs="Times New Roman"/>
+          <w:sz w:val="28"/>
+        </w:rPr>
+        <w:t>root</w:t>
+      </w:r>
+      <w:r>
+        <w:rPr>
+          <w:rFonts w:ascii="Times New Roman" w:hAnsi="Times New Roman" w:cs="Times New Roman"/>
+          <w:sz w:val="28"/>
+        </w:rPr>
+        <w:t xml:space="preserve">, so we simply return </w:t>
+      </w:r>
+      <w:r>
+        <w:rPr>
+          <w:rFonts w:ascii="Times New Roman" w:hAnsi="Times New Roman" w:cs="Times New Roman" w:hint="eastAsia"/>
+          <w:sz w:val="28"/>
+        </w:rPr>
+        <w:t>a</w:t>
+      </w:r>
+      <w:r>
+        <w:rPr>
+          <w:rFonts w:ascii="Times New Roman" w:hAnsi="Times New Roman" w:cs="Times New Roman"/>
+          <w:sz w:val="28"/>
+        </w:rPr>
+        <w:t xml:space="preserve"> random action</w:t>
+      </w:r>
+      <w:r>
+        <w:rPr>
+          <w:rFonts w:ascii="Times New Roman" w:hAnsi="Times New Roman" w:cs="Times New Roman"/>
+          <w:sz w:val="28"/>
+        </w:rPr>
+        <w:t>.</w:t>
+      </w:r>
+    </w:p>
+    <w:p>
+      <w:pPr>
+        <w:pStyle w:val="a3"/>
+        <w:ind w:leftChars="0" w:left="720"/>
+        <w:rPr>
+          <w:rFonts w:ascii="Times New Roman" w:hAnsi="Times New Roman" w:cs="Times New Roman"/>
+          <w:sz w:val="28"/>
+        </w:rPr>
+      </w:pPr>
+      <w:r>
+        <w:rPr>
+          <w:rFonts w:ascii="Times New Roman" w:hAnsi="Times New Roman" w:cs="Times New Roman"/>
+          <w:sz w:val="28"/>
+        </w:rPr>
+        <w:t xml:space="preserve">If </w:t>
+      </w:r>
+      <w:r>
+        <w:rPr>
+          <w:rFonts w:ascii="Times New Roman" w:hAnsi="Times New Roman" w:cs="Times New Roman"/>
+          <w:sz w:val="28"/>
+        </w:rPr>
+        <w:t xml:space="preserve">there are </w:t>
+      </w:r>
+      <w:proofErr w:type="spellStart"/>
+      <w:r>
+        <w:rPr>
+          <w:rFonts w:ascii="Times New Roman" w:hAnsi="Times New Roman" w:cs="Times New Roman"/>
+          <w:sz w:val="28"/>
+        </w:rPr>
+        <w:t>childs</w:t>
+      </w:r>
+      <w:proofErr w:type="spellEnd"/>
+      <w:r>
+        <w:rPr>
+          <w:rFonts w:ascii="Times New Roman" w:hAnsi="Times New Roman" w:cs="Times New Roman"/>
+          <w:sz w:val="28"/>
+        </w:rPr>
+        <w:t xml:space="preserve"> for root, we could choose the child with greatest visit time to be our next position.</w:t>
+      </w:r>
+    </w:p>
+    <w:p>
+      <w:pPr>
+        <w:pStyle w:val="a3"/>
+        <w:ind w:leftChars="0" w:left="720"/>
+        <w:rPr>
+          <w:rFonts w:ascii="Times New Roman" w:hAnsi="Times New Roman" w:cs="Times New Roman"/>
+          <w:sz w:val="28"/>
+        </w:rPr>
+      </w:pPr>
+      <w:r>
+        <w:rPr>
+          <w:rFonts w:ascii="Times New Roman" w:hAnsi="Times New Roman" w:cs="Times New Roman"/>
+          <w:sz w:val="28"/>
+        </w:rPr>
+        <w:t xml:space="preserve">Once we have the next position, we can traverse thru current space to find what is the legal move that can lead to that position, and </w:t>
+      </w:r>
+      <w:r>
+        <w:rPr>
+          <w:rFonts w:ascii="Times New Roman" w:hAnsi="Times New Roman" w:cs="Times New Roman"/>
+          <w:sz w:val="28"/>
+        </w:rPr>
+        <w:lastRenderedPageBreak/>
+        <w:t>finally return that legal move.</w:t>
+      </w:r>
+    </w:p>
+    <w:p>
+      <w:pPr>
+        <w:pStyle w:val="a3"/>
+        <w:ind w:leftChars="0" w:left="720"/>
+        <w:rPr>
+          <w:rFonts w:ascii="Times New Roman" w:hAnsi="Times New Roman" w:cs="Times New Roman"/>
+          <w:sz w:val="28"/>
+        </w:rPr>
+      </w:pPr>
+      <w:r>
+        <w:rPr>
+          <w:rFonts w:ascii="Times New Roman" w:hAnsi="Times New Roman" w:cs="Times New Roman"/>
+          <w:noProof/>
+          <w:sz w:val="28"/>
+        </w:rPr>
+        <w:drawing>
+          <wp:inline distT="0" distB="0" distL="0" distR="0" wp14:anchorId="3F906423" wp14:editId="0C52B489">
+            <wp:extent cx="5061692" cy="4532731"/>
+            <wp:effectExtent l="0" t="0" r="5715" b="1270"/>
+            <wp:docPr id="10" name="圖片 10"/>
+            <wp:cNvGraphicFramePr>
+              <a:graphicFrameLocks xmlns:a="http://schemas.openxmlformats.org/drawingml/2006/main" noChangeAspect="1"/>
+            </wp:cNvGraphicFramePr>
+            <a:graphic xmlns:a="http://schemas.openxmlformats.org/drawingml/2006/main">
+              <a:graphicData uri="http://schemas.openxmlformats.org/drawingml/2006/picture">
+                <pic:pic xmlns:pic="http://schemas.openxmlformats.org/drawingml/2006/picture">
+                  <pic:nvPicPr>
+                    <pic:cNvPr id="1" name=""/>
+                    <pic:cNvPicPr/>
+                  </pic:nvPicPr>
+                  <pic:blipFill>
+                    <a:blip r:embed="rId10"/>
+                    <a:stretch>
+                      <a:fillRect/>
+                    </a:stretch>
+                  </pic:blipFill>
+                  <pic:spPr>
+                    <a:xfrm>
+                      <a:off x="0" y="0"/>
+                      <a:ext cx="5070341" cy="4540476"/>
+                    </a:xfrm>
+                    <a:prstGeom prst="rect">
+                      <a:avLst/>
+                    </a:prstGeom>
+                  </pic:spPr>
+                </pic:pic>
+              </a:graphicData>
+            </a:graphic>
+          </wp:inline>
+        </w:drawing>
+      </w:r>
+    </w:p>
+    <w:p>
+      <w:pPr>
+        <w:pStyle w:val="a3"/>
+        <w:ind w:leftChars="0" w:left="720"/>
+        <w:rPr>
+          <w:rFonts w:ascii="Times New Roman" w:hAnsi="Times New Roman" w:cs="Times New Roman" w:hint="eastAsia"/>
+          <w:sz w:val="28"/>
+        </w:rPr>
+      </w:pPr>
     </w:p>
     <w:p>
       <w:pPr>
@@ -169,27 +970,617 @@
         <w:pStyle w:val="a3"/>
         <w:numPr>
           <w:ilvl w:val="0"/>
+          <w:numId w:val="4"/>
+        </w:numPr>
+        <w:ind w:leftChars="0"/>
+        <w:rPr>
+          <w:rFonts w:ascii="Times New Roman" w:hAnsi="Times New Roman" w:cs="Times New Roman"/>
+          <w:sz w:val="28"/>
+        </w:rPr>
+      </w:pPr>
+      <w:r>
+        <w:rPr>
+          <w:rFonts w:ascii="Times New Roman" w:hAnsi="Times New Roman" w:cs="Times New Roman"/>
+          <w:sz w:val="28"/>
+        </w:rPr>
+        <w:t xml:space="preserve"> UCT value calculation</w:t>
+      </w:r>
+    </w:p>
+    <w:p>
+      <w:pPr>
+        <w:pStyle w:val="a3"/>
+        <w:ind w:leftChars="0" w:left="360"/>
+        <w:rPr>
+          <w:rFonts w:ascii="Consolas" w:eastAsia="新細明體" w:hAnsi="Consolas" w:cs="新細明體"/>
+          <w:color w:val="569CD6"/>
+          <w:kern w:val="0"/>
+          <w:sz w:val="18"/>
+          <w:szCs w:val="21"/>
+        </w:rPr>
+      </w:pPr>
+      <w:r>
+        <w:rPr>
+          <w:rFonts w:ascii="Times New Roman" w:hAnsi="Times New Roman" w:cs="Times New Roman"/>
+          <w:sz w:val="28"/>
+        </w:rPr>
+        <w:t xml:space="preserve">Originally, I calculate </w:t>
+      </w:r>
+      <w:proofErr w:type="spellStart"/>
+      <w:r>
+        <w:rPr>
+          <w:rFonts w:ascii="Times New Roman" w:hAnsi="Times New Roman" w:cs="Times New Roman"/>
+          <w:sz w:val="28"/>
+        </w:rPr>
+        <w:t>uct</w:t>
+      </w:r>
+      <w:proofErr w:type="spellEnd"/>
+      <w:r>
+        <w:rPr>
+          <w:rFonts w:ascii="Times New Roman" w:hAnsi="Times New Roman" w:cs="Times New Roman"/>
+          <w:sz w:val="28"/>
+        </w:rPr>
+        <w:t xml:space="preserve"> value based on simple function: </w:t>
+      </w:r>
+    </w:p>
+    <w:p>
+      <w:pPr>
+        <w:pStyle w:val="a3"/>
+        <w:ind w:leftChars="0" w:left="360"/>
+        <w:rPr>
+          <w:rFonts w:ascii="Consolas" w:eastAsia="新細明體" w:hAnsi="Consolas" w:cs="新細明體" w:hint="eastAsia"/>
+          <w:color w:val="D4D4D4"/>
+          <w:kern w:val="0"/>
+          <w:sz w:val="18"/>
+          <w:szCs w:val="21"/>
+        </w:rPr>
+      </w:pPr>
+      <w:r>
+        <w:rPr>
+          <w:rFonts w:ascii="Consolas" w:eastAsia="新細明體" w:hAnsi="Consolas" w:cs="新細明體"/>
+          <w:noProof/>
+          <w:color w:val="D4D4D4"/>
+          <w:kern w:val="0"/>
+          <w:sz w:val="18"/>
+          <w:szCs w:val="21"/>
+        </w:rPr>
+        <w:drawing>
+          <wp:inline distT="0" distB="0" distL="0" distR="0" wp14:anchorId="5ABFECF7" wp14:editId="1DB79212">
+            <wp:extent cx="4319558" cy="1062992"/>
+            <wp:effectExtent l="0" t="0" r="5080" b="3810"/>
+            <wp:docPr id="12" name="圖片 12"/>
+            <wp:cNvGraphicFramePr>
+              <a:graphicFrameLocks xmlns:a="http://schemas.openxmlformats.org/drawingml/2006/main" noChangeAspect="1"/>
+            </wp:cNvGraphicFramePr>
+            <a:graphic xmlns:a="http://schemas.openxmlformats.org/drawingml/2006/main">
+              <a:graphicData uri="http://schemas.openxmlformats.org/drawingml/2006/picture">
+                <pic:pic xmlns:pic="http://schemas.openxmlformats.org/drawingml/2006/picture">
+                  <pic:nvPicPr>
+                    <pic:cNvPr id="1" name=""/>
+                    <pic:cNvPicPr/>
+                  </pic:nvPicPr>
+                  <pic:blipFill>
+                    <a:blip r:embed="rId11"/>
+                    <a:stretch>
+                      <a:fillRect/>
+                    </a:stretch>
+                  </pic:blipFill>
+                  <pic:spPr>
+                    <a:xfrm>
+                      <a:off x="0" y="0"/>
+                      <a:ext cx="4343433" cy="1068867"/>
+                    </a:xfrm>
+                    <a:prstGeom prst="rect">
+                      <a:avLst/>
+                    </a:prstGeom>
+                  </pic:spPr>
+                </pic:pic>
+              </a:graphicData>
+            </a:graphic>
+          </wp:inline>
+        </w:drawing>
+      </w:r>
+    </w:p>
+    <w:p>
+      <w:pPr>
+        <w:pStyle w:val="a3"/>
+        <w:ind w:leftChars="0" w:left="360"/>
+        <w:rPr>
+          <w:rFonts w:ascii="Times New Roman" w:hAnsi="Times New Roman" w:cs="Times New Roman"/>
+          <w:sz w:val="28"/>
+        </w:rPr>
+      </w:pPr>
+      <w:r>
+        <w:rPr>
+          <w:rFonts w:ascii="Times New Roman" w:hAnsi="Times New Roman" w:cs="Times New Roman" w:hint="eastAsia"/>
+          <w:sz w:val="28"/>
+        </w:rPr>
+        <w:t>T</w:t>
+      </w:r>
+      <w:r>
+        <w:rPr>
+          <w:rFonts w:ascii="Times New Roman" w:hAnsi="Times New Roman" w:cs="Times New Roman"/>
+          <w:sz w:val="28"/>
+        </w:rPr>
+        <w:t>hen, I</w:t>
+      </w:r>
+      <w:r>
+        <w:rPr>
+          <w:rFonts w:ascii="Times New Roman" w:hAnsi="Times New Roman" w:cs="Times New Roman" w:hint="eastAsia"/>
+          <w:sz w:val="28"/>
+        </w:rPr>
+        <w:t xml:space="preserve"> </w:t>
+      </w:r>
+      <w:r>
+        <w:rPr>
+          <w:rFonts w:ascii="Times New Roman" w:hAnsi="Times New Roman" w:cs="Times New Roman"/>
+          <w:sz w:val="28"/>
+        </w:rPr>
+        <w:t xml:space="preserve">tried to improve the function by adding who’s turn is it while calculating </w:t>
+      </w:r>
+      <w:proofErr w:type="spellStart"/>
+      <w:r>
+        <w:rPr>
+          <w:rFonts w:ascii="Times New Roman" w:hAnsi="Times New Roman" w:cs="Times New Roman"/>
+          <w:sz w:val="28"/>
+        </w:rPr>
+        <w:t>uct</w:t>
+      </w:r>
+      <w:proofErr w:type="spellEnd"/>
+      <w:r>
+        <w:rPr>
+          <w:rFonts w:ascii="Times New Roman" w:hAnsi="Times New Roman" w:cs="Times New Roman"/>
+          <w:sz w:val="28"/>
+        </w:rPr>
+        <w:t xml:space="preserve"> value</w:t>
+      </w:r>
+      <w:r>
+        <w:rPr>
+          <w:rFonts w:ascii="Times New Roman" w:hAnsi="Times New Roman" w:cs="Times New Roman" w:hint="eastAsia"/>
+          <w:sz w:val="28"/>
+        </w:rPr>
+        <w:t xml:space="preserve"> </w:t>
+      </w:r>
+      <w:r>
+        <w:rPr>
+          <w:rFonts w:ascii="Times New Roman" w:hAnsi="Times New Roman" w:cs="Times New Roman"/>
+          <w:sz w:val="28"/>
+        </w:rPr>
+        <w:t>because</w:t>
+      </w:r>
+      <w:r>
+        <w:rPr>
+          <w:rFonts w:ascii="Times New Roman" w:hAnsi="Times New Roman" w:cs="Times New Roman" w:hint="eastAsia"/>
+          <w:sz w:val="28"/>
+        </w:rPr>
+        <w:t xml:space="preserve"> </w:t>
+      </w:r>
+      <w:r>
+        <w:rPr>
+          <w:rFonts w:ascii="Times New Roman" w:hAnsi="Times New Roman" w:cs="Times New Roman"/>
+          <w:sz w:val="28"/>
+        </w:rPr>
+        <w:t>if it’s the opponent’s turn, their win rate should be our loss rate ( 1-winrate).</w:t>
+      </w:r>
+    </w:p>
+    <w:p>
+      <w:pPr>
+        <w:pStyle w:val="a3"/>
+        <w:ind w:leftChars="0" w:left="360"/>
+        <w:rPr>
+          <w:rFonts w:ascii="Times New Roman" w:hAnsi="Times New Roman" w:cs="Times New Roman" w:hint="eastAsia"/>
+          <w:sz w:val="28"/>
+        </w:rPr>
+      </w:pPr>
+      <w:r>
+        <w:rPr>
+          <w:rFonts w:ascii="Times New Roman" w:hAnsi="Times New Roman" w:cs="Times New Roman"/>
+          <w:noProof/>
+          <w:sz w:val="28"/>
+        </w:rPr>
+        <w:drawing>
+          <wp:inline distT="0" distB="0" distL="0" distR="0" wp14:anchorId="33061BCB" wp14:editId="38741E8D">
+            <wp:extent cx="4394426" cy="508026"/>
+            <wp:effectExtent l="0" t="0" r="6350" b="6350"/>
+            <wp:docPr id="13" name="圖片 13"/>
+            <wp:cNvGraphicFramePr>
+              <a:graphicFrameLocks xmlns:a="http://schemas.openxmlformats.org/drawingml/2006/main" noChangeAspect="1"/>
+            </wp:cNvGraphicFramePr>
+            <a:graphic xmlns:a="http://schemas.openxmlformats.org/drawingml/2006/main">
+              <a:graphicData uri="http://schemas.openxmlformats.org/drawingml/2006/picture">
+                <pic:pic xmlns:pic="http://schemas.openxmlformats.org/drawingml/2006/picture">
+                  <pic:nvPicPr>
+                    <pic:cNvPr id="1" name=""/>
+                    <pic:cNvPicPr/>
+                  </pic:nvPicPr>
+                  <pic:blipFill>
+                    <a:blip r:embed="rId12"/>
+                    <a:stretch>
+                      <a:fillRect/>
+                    </a:stretch>
+                  </pic:blipFill>
+                  <pic:spPr>
+                    <a:xfrm>
+                      <a:off x="0" y="0"/>
+                      <a:ext cx="4394426" cy="508026"/>
+                    </a:xfrm>
+                    <a:prstGeom prst="rect">
+                      <a:avLst/>
+                    </a:prstGeom>
+                  </pic:spPr>
+                </pic:pic>
+              </a:graphicData>
+            </a:graphic>
+          </wp:inline>
+        </w:drawing>
+      </w:r>
+    </w:p>
+    <w:p>
+      <w:pPr>
+        <w:pStyle w:val="a3"/>
+        <w:numPr>
+          <w:ilvl w:val="0"/>
+          <w:numId w:val="4"/>
+        </w:numPr>
+        <w:ind w:leftChars="0"/>
+        <w:rPr>
+          <w:rFonts w:ascii="Times New Roman" w:hAnsi="Times New Roman" w:cs="Times New Roman"/>
+          <w:sz w:val="28"/>
+        </w:rPr>
+      </w:pPr>
+      <w:r>
+        <w:rPr>
+          <w:rFonts w:ascii="Times New Roman" w:hAnsi="Times New Roman" w:cs="Times New Roman"/>
+          <w:sz w:val="28"/>
+        </w:rPr>
+        <w:t xml:space="preserve"> Time distribution</w:t>
+      </w:r>
+    </w:p>
+    <w:p>
+      <w:pPr>
+        <w:ind w:left="360"/>
+        <w:rPr>
+          <w:rFonts w:ascii="Times New Roman" w:hAnsi="Times New Roman" w:cs="Times New Roman"/>
+          <w:sz w:val="28"/>
+        </w:rPr>
+      </w:pPr>
+      <w:r>
+        <w:rPr>
+          <w:rFonts w:ascii="Times New Roman" w:hAnsi="Times New Roman" w:cs="Times New Roman"/>
+          <w:sz w:val="28"/>
+        </w:rPr>
+        <w:t>Because there are total 73 spaces</w:t>
+      </w:r>
+      <w:r>
+        <w:rPr>
+          <w:rFonts w:ascii="Times New Roman" w:hAnsi="Times New Roman" w:cs="Times New Roman"/>
+          <w:sz w:val="28"/>
+        </w:rPr>
+        <w:t xml:space="preserve"> in the board, </w:t>
+      </w:r>
+      <w:r>
+        <w:rPr>
+          <w:rFonts w:ascii="Times New Roman" w:hAnsi="Times New Roman" w:cs="Times New Roman"/>
+          <w:sz w:val="28"/>
+        </w:rPr>
+        <w:t xml:space="preserve">there are at most 73/2 = </w:t>
+      </w:r>
+      <w:r>
+        <w:rPr>
+          <w:rFonts w:ascii="Times New Roman" w:hAnsi="Times New Roman" w:cs="Times New Roman"/>
+          <w:sz w:val="28"/>
+        </w:rPr>
+        <w:lastRenderedPageBreak/>
+        <w:t xml:space="preserve">32 times that we will do a </w:t>
+      </w:r>
+      <w:proofErr w:type="spellStart"/>
+      <w:r>
+        <w:rPr>
+          <w:rFonts w:ascii="Times New Roman" w:hAnsi="Times New Roman" w:cs="Times New Roman"/>
+          <w:sz w:val="28"/>
+        </w:rPr>
+        <w:t>mcts</w:t>
+      </w:r>
+      <w:proofErr w:type="spellEnd"/>
+      <w:r>
+        <w:rPr>
+          <w:rFonts w:ascii="Times New Roman" w:hAnsi="Times New Roman" w:cs="Times New Roman"/>
+          <w:sz w:val="28"/>
+        </w:rPr>
+        <w:t xml:space="preserve"> simulation. Originally, I let every simulation to run at most 0.99 seconds (so it won’t exceed the time limit of 40</w:t>
+      </w:r>
+      <w:r>
+        <w:rPr>
+          <w:rFonts w:ascii="Times New Roman" w:hAnsi="Times New Roman" w:cs="Times New Roman"/>
+          <w:sz w:val="28"/>
+        </w:rPr>
+        <w:t xml:space="preserve"> </w:t>
+      </w:r>
+      <w:r>
+        <w:rPr>
+          <w:rFonts w:ascii="Times New Roman" w:hAnsi="Times New Roman" w:cs="Times New Roman"/>
+          <w:sz w:val="28"/>
+        </w:rPr>
+        <w:t>seconds per game).</w:t>
+      </w:r>
+    </w:p>
+    <w:p>
+      <w:pPr>
+        <w:ind w:left="360"/>
+        <w:rPr>
+          <w:rFonts w:ascii="Times New Roman" w:hAnsi="Times New Roman" w:cs="Times New Roman"/>
+          <w:sz w:val="28"/>
+        </w:rPr>
+      </w:pPr>
+      <w:r>
+        <w:rPr>
+          <w:rFonts w:ascii="Times New Roman" w:hAnsi="Times New Roman" w:cs="Times New Roman"/>
+          <w:sz w:val="28"/>
+        </w:rPr>
+        <w:t>My improvement is that, spend more simulations in the middle of the game.</w:t>
+      </w:r>
+    </w:p>
+    <w:p>
+      <w:pPr>
+        <w:ind w:left="360"/>
+        <w:rPr>
+          <w:rFonts w:ascii="Times New Roman" w:hAnsi="Times New Roman" w:cs="Times New Roman"/>
+          <w:sz w:val="28"/>
+        </w:rPr>
+      </w:pPr>
+      <w:r>
+        <w:rPr>
+          <w:rFonts w:ascii="Times New Roman" w:hAnsi="Times New Roman" w:cs="Times New Roman"/>
+          <w:sz w:val="28"/>
+        </w:rPr>
+        <w:drawing>
+          <wp:inline distT="0" distB="0" distL="0" distR="0" wp14:anchorId="6DB45097" wp14:editId="5D8E23EF">
+            <wp:extent cx="3990975" cy="2530756"/>
+            <wp:effectExtent l="0" t="0" r="0" b="3175"/>
+            <wp:docPr id="3" name="圖片 3"/>
+            <wp:cNvGraphicFramePr>
+              <a:graphicFrameLocks xmlns:a="http://schemas.openxmlformats.org/drawingml/2006/main" noChangeAspect="1"/>
+            </wp:cNvGraphicFramePr>
+            <a:graphic xmlns:a="http://schemas.openxmlformats.org/drawingml/2006/main">
+              <a:graphicData uri="http://schemas.openxmlformats.org/drawingml/2006/picture">
+                <pic:pic xmlns:pic="http://schemas.openxmlformats.org/drawingml/2006/picture">
+                  <pic:nvPicPr>
+                    <pic:cNvPr id="1" name=""/>
+                    <pic:cNvPicPr/>
+                  </pic:nvPicPr>
+                  <pic:blipFill>
+                    <a:blip r:embed="rId13"/>
+                    <a:stretch>
+                      <a:fillRect/>
+                    </a:stretch>
+                  </pic:blipFill>
+                  <pic:spPr>
+                    <a:xfrm>
+                      <a:off x="0" y="0"/>
+                      <a:ext cx="4033891" cy="2557970"/>
+                    </a:xfrm>
+                    <a:prstGeom prst="rect">
+                      <a:avLst/>
+                    </a:prstGeom>
+                  </pic:spPr>
+                </pic:pic>
+              </a:graphicData>
+            </a:graphic>
+          </wp:inline>
+        </w:drawing>
+      </w:r>
+    </w:p>
+    <w:p>
+      <w:pPr>
+        <w:ind w:left="360"/>
+        <w:rPr>
+          <w:rFonts w:ascii="Times New Roman" w:hAnsi="Times New Roman" w:cs="Times New Roman" w:hint="eastAsia"/>
+          <w:sz w:val="28"/>
+        </w:rPr>
+      </w:pPr>
+    </w:p>
+    <w:p>
+      <w:pPr>
+        <w:pStyle w:val="a3"/>
+        <w:numPr>
+          <w:ilvl w:val="0"/>
           <w:numId w:val="1"/>
         </w:numPr>
         <w:ind w:leftChars="0"/>
         <w:rPr>
-          <w:rFonts w:ascii="Times New Roman" w:hAnsi="Times New Roman" w:cs="Times New Roman"/>
-          <w:sz w:val="28"/>
-        </w:rPr>
-      </w:pPr>
-      <w:r>
-        <w:rPr>
-          <w:rFonts w:ascii="Times New Roman" w:hAnsi="Times New Roman" w:cs="Times New Roman"/>
-          <w:sz w:val="28"/>
-        </w:rPr>
-        <w:t>Problems encountered</w:t>
-      </w:r>
-      <w:r>
-        <w:rPr>
-          <w:rFonts w:ascii="Times New Roman" w:hAnsi="Times New Roman" w:cs="Times New Roman"/>
-          <w:sz w:val="28"/>
-        </w:rPr>
-        <w:t xml:space="preserve"> and solutions</w:t>
+          <w:rFonts w:ascii="Times New Roman" w:hAnsi="Times New Roman" w:cs="Times New Roman" w:hint="eastAsia"/>
+          <w:sz w:val="28"/>
+        </w:rPr>
+      </w:pPr>
+      <w:r>
+        <w:rPr>
+          <w:rFonts w:ascii="Times New Roman" w:hAnsi="Times New Roman" w:cs="Times New Roman"/>
+          <w:sz w:val="28"/>
+        </w:rPr>
+        <w:t>Results</w:t>
+      </w:r>
+    </w:p>
+    <w:p>
+      <w:pPr>
+        <w:pStyle w:val="a3"/>
+        <w:ind w:leftChars="0" w:left="360"/>
+        <w:rPr>
+          <w:rFonts w:ascii="Times New Roman" w:hAnsi="Times New Roman" w:cs="Times New Roman"/>
+          <w:sz w:val="28"/>
+        </w:rPr>
+      </w:pPr>
+      <w:r>
+        <w:rPr>
+          <w:rFonts w:ascii="Times New Roman" w:hAnsi="Times New Roman" w:cs="Times New Roman"/>
+          <w:sz w:val="28"/>
+        </w:rPr>
+        <w:t xml:space="preserve">Origin </w:t>
+      </w:r>
+      <w:proofErr w:type="spellStart"/>
+      <w:r>
+        <w:rPr>
+          <w:rFonts w:ascii="Times New Roman" w:hAnsi="Times New Roman" w:cs="Times New Roman"/>
+          <w:sz w:val="28"/>
+        </w:rPr>
+        <w:t>mcts</w:t>
+      </w:r>
+      <w:proofErr w:type="spellEnd"/>
+      <w:r>
+        <w:rPr>
+          <w:rFonts w:ascii="Times New Roman" w:hAnsi="Times New Roman" w:cs="Times New Roman"/>
+          <w:sz w:val="28"/>
+        </w:rPr>
+        <w:t xml:space="preserve"> player against strong agent</w:t>
+      </w:r>
+    </w:p>
+    <w:p>
+      <w:pPr>
+        <w:ind w:left="360"/>
+        <w:rPr>
+          <w:rFonts w:ascii="Times New Roman" w:hAnsi="Times New Roman" w:cs="Times New Roman"/>
+          <w:sz w:val="28"/>
+        </w:rPr>
+      </w:pPr>
+      <w:r>
+        <w:rPr>
+          <w:rFonts w:ascii="Times New Roman" w:hAnsi="Times New Roman" w:cs="Times New Roman"/>
+          <w:noProof/>
+          <w:sz w:val="28"/>
+        </w:rPr>
+        <w:drawing>
+          <wp:inline distT="0" distB="0" distL="0" distR="0" wp14:anchorId="111BE751" wp14:editId="7685C4E5">
+            <wp:extent cx="5274310" cy="1200150"/>
+            <wp:effectExtent l="0" t="0" r="2540" b="0"/>
+            <wp:docPr id="2" name="圖片 2"/>
+            <wp:cNvGraphicFramePr>
+              <a:graphicFrameLocks xmlns:a="http://schemas.openxmlformats.org/drawingml/2006/main" noChangeAspect="1"/>
+            </wp:cNvGraphicFramePr>
+            <a:graphic xmlns:a="http://schemas.openxmlformats.org/drawingml/2006/main">
+              <a:graphicData uri="http://schemas.openxmlformats.org/drawingml/2006/picture">
+                <pic:pic xmlns:pic="http://schemas.openxmlformats.org/drawingml/2006/picture">
+                  <pic:nvPicPr>
+                    <pic:cNvPr id="1" name=""/>
+                    <pic:cNvPicPr/>
+                  </pic:nvPicPr>
+                  <pic:blipFill>
+                    <a:blip r:embed="rId14"/>
+                    <a:stretch>
+                      <a:fillRect/>
+                    </a:stretch>
+                  </pic:blipFill>
+                  <pic:spPr>
+                    <a:xfrm>
+                      <a:off x="0" y="0"/>
+                      <a:ext cx="5274310" cy="1200150"/>
+                    </a:xfrm>
+                    <a:prstGeom prst="rect">
+                      <a:avLst/>
+                    </a:prstGeom>
+                  </pic:spPr>
+                </pic:pic>
+              </a:graphicData>
+            </a:graphic>
+          </wp:inline>
+        </w:drawing>
+      </w:r>
+    </w:p>
+    <w:p>
+      <w:pPr>
+        <w:ind w:firstLine="360"/>
+        <w:rPr>
+          <w:rFonts w:ascii="Times New Roman" w:hAnsi="Times New Roman" w:cs="Times New Roman"/>
+          <w:sz w:val="28"/>
+        </w:rPr>
+      </w:pPr>
+      <w:r>
+        <w:rPr>
+          <w:rFonts w:ascii="Times New Roman" w:hAnsi="Times New Roman" w:cs="Times New Roman"/>
+          <w:sz w:val="28"/>
+        </w:rPr>
+        <w:t xml:space="preserve">Improved </w:t>
+      </w:r>
+      <w:proofErr w:type="spellStart"/>
+      <w:r>
+        <w:rPr>
+          <w:rFonts w:ascii="Times New Roman" w:hAnsi="Times New Roman" w:cs="Times New Roman"/>
+          <w:sz w:val="28"/>
+        </w:rPr>
+        <w:t>mcts</w:t>
+      </w:r>
+      <w:proofErr w:type="spellEnd"/>
+      <w:r>
+        <w:rPr>
+          <w:rFonts w:ascii="Times New Roman" w:hAnsi="Times New Roman" w:cs="Times New Roman"/>
+          <w:sz w:val="28"/>
+        </w:rPr>
+        <w:t xml:space="preserve"> player against strong agent</w:t>
+      </w:r>
+    </w:p>
+    <w:p>
+      <w:pPr>
+        <w:pStyle w:val="a3"/>
+        <w:ind w:leftChars="0" w:left="360"/>
+        <w:rPr>
+          <w:rFonts w:ascii="Times New Roman" w:hAnsi="Times New Roman" w:cs="Times New Roman" w:hint="eastAsia"/>
+          <w:sz w:val="28"/>
+        </w:rPr>
+      </w:pPr>
+      <w:r>
+        <w:rPr>
+          <w:rFonts w:ascii="Times New Roman" w:hAnsi="Times New Roman" w:cs="Times New Roman"/>
+          <w:noProof/>
+          <w:sz w:val="28"/>
+        </w:rPr>
+        <w:drawing>
+          <wp:inline distT="0" distB="0" distL="0" distR="0" wp14:anchorId="011EE2ED" wp14:editId="18F44836">
+            <wp:extent cx="5274310" cy="1143000"/>
+            <wp:effectExtent l="0" t="0" r="2540" b="0"/>
+            <wp:docPr id="11" name="圖片 11"/>
+            <wp:cNvGraphicFramePr>
+              <a:graphicFrameLocks xmlns:a="http://schemas.openxmlformats.org/drawingml/2006/main" noChangeAspect="1"/>
+            </wp:cNvGraphicFramePr>
+            <a:graphic xmlns:a="http://schemas.openxmlformats.org/drawingml/2006/main">
+              <a:graphicData uri="http://schemas.openxmlformats.org/drawingml/2006/picture">
+                <pic:pic xmlns:pic="http://schemas.openxmlformats.org/drawingml/2006/picture">
+                  <pic:nvPicPr>
+                    <pic:cNvPr id="1" name=""/>
+                    <pic:cNvPicPr/>
+                  </pic:nvPicPr>
+                  <pic:blipFill>
+                    <a:blip r:embed="rId15"/>
+                    <a:stretch>
+                      <a:fillRect/>
+                    </a:stretch>
+                  </pic:blipFill>
+                  <pic:spPr>
+                    <a:xfrm>
+                      <a:off x="0" y="0"/>
+                      <a:ext cx="5274310" cy="1143000"/>
+                    </a:xfrm>
+                    <a:prstGeom prst="rect">
+                      <a:avLst/>
+                    </a:prstGeom>
+                  </pic:spPr>
+                </pic:pic>
+              </a:graphicData>
+            </a:graphic>
+          </wp:inline>
+        </w:drawing>
+      </w:r>
+    </w:p>
+    <w:p>
+      <w:pPr>
+        <w:widowControl/>
+        <w:rPr>
+          <w:rFonts w:ascii="Times New Roman" w:hAnsi="Times New Roman" w:cs="Times New Roman" w:hint="eastAsia"/>
+          <w:sz w:val="28"/>
+        </w:rPr>
+      </w:pPr>
+      <w:r>
+        <w:rPr>
+          <w:rFonts w:ascii="Times New Roman" w:hAnsi="Times New Roman" w:cs="Times New Roman"/>
+          <w:sz w:val="28"/>
+        </w:rPr>
+        <w:br w:type="page"/>
       </w:r>
     </w:p>
     <w:p>
@@ -197,7 +1588,7 @@
         <w:pStyle w:val="a3"/>
         <w:numPr>
           <w:ilvl w:val="0"/>
-          <w:numId w:val="2"/>
+          <w:numId w:val="1"/>
         </w:numPr>
         <w:ind w:leftChars="0"/>
         <w:rPr>
@@ -205,6 +1596,30 @@
           <w:sz w:val="28"/>
         </w:rPr>
       </w:pPr>
+      <w:r>
+        <w:rPr>
+          <w:rFonts w:ascii="Times New Roman" w:hAnsi="Times New Roman" w:cs="Times New Roman"/>
+          <w:sz w:val="28"/>
+        </w:rPr>
+        <w:lastRenderedPageBreak/>
+        <w:t>Problems encountered</w:t>
+      </w:r>
+      <w:r>
+        <w:rPr>
+          <w:rFonts w:ascii="Times New Roman" w:hAnsi="Times New Roman" w:cs="Times New Roman"/>
+          <w:sz w:val="28"/>
+        </w:rPr>
+        <w:t xml:space="preserve"> and solutions</w:t>
+      </w:r>
+    </w:p>
+    <w:p>
+      <w:pPr>
+        <w:ind w:leftChars="100" w:left="240"/>
+        <w:rPr>
+          <w:rFonts w:ascii="Times New Roman" w:hAnsi="Times New Roman" w:cs="Times New Roman"/>
+          <w:sz w:val="28"/>
+        </w:rPr>
+      </w:pPr>
       <w:proofErr w:type="spellStart"/>
       <w:r>
         <w:rPr>
@@ -224,8 +1639,37 @@
     </w:p>
     <w:p>
       <w:pPr>
-        <w:pStyle w:val="a3"/>
-        <w:ind w:leftChars="0" w:left="720"/>
+        <w:ind w:leftChars="100" w:left="240"/>
+        <w:rPr>
+          <w:rFonts w:ascii="Times New Roman" w:hAnsi="Times New Roman" w:cs="Times New Roman"/>
+          <w:sz w:val="28"/>
+        </w:rPr>
+      </w:pPr>
+      <w:r>
+        <w:rPr>
+          <w:rFonts w:ascii="Times New Roman" w:hAnsi="Times New Roman" w:cs="Times New Roman"/>
+          <w:sz w:val="28"/>
+        </w:rPr>
+        <w:t>During the running time, I</w:t>
+      </w:r>
+      <w:r>
+        <w:rPr>
+          <w:rFonts w:ascii="Times New Roman" w:hAnsi="Times New Roman" w:cs="Times New Roman"/>
+          <w:sz w:val="28"/>
+        </w:rPr>
+        <w:t xml:space="preserve"> found out all the memory in workstation is depleted </w:t>
+      </w:r>
+      <w:r>
+        <w:rPr>
+          <w:rFonts w:ascii="Times New Roman" w:hAnsi="Times New Roman" w:cs="Times New Roman"/>
+          <w:sz w:val="28"/>
+        </w:rPr>
+        <w:t xml:space="preserve">and thus get this error. </w:t>
+      </w:r>
+    </w:p>
+    <w:p>
+      <w:pPr>
+        <w:ind w:leftChars="100" w:left="240"/>
         <w:rPr>
           <w:rFonts w:ascii="Times New Roman" w:hAnsi="Times New Roman" w:cs="Times New Roman" w:hint="eastAsia"/>
           <w:sz w:val="28"/>
@@ -236,33 +1680,26 @@
           <w:rFonts w:ascii="Times New Roman" w:hAnsi="Times New Roman" w:cs="Times New Roman"/>
           <w:sz w:val="28"/>
         </w:rPr>
-        <w:t>During the running time, I allocated</w:t>
-      </w:r>
-    </w:p>
-    <w:p>
-      <w:pPr>
-        <w:pStyle w:val="a3"/>
-        <w:numPr>
-          <w:ilvl w:val="0"/>
-          <w:numId w:val="2"/>
-        </w:numPr>
-        <w:ind w:leftChars="0"/>
-        <w:rPr>
-          <w:rFonts w:ascii="Times New Roman" w:hAnsi="Times New Roman" w:cs="Times New Roman" w:hint="eastAsia"/>
-          <w:sz w:val="28"/>
-        </w:rPr>
-      </w:pPr>
+        <w:t xml:space="preserve">Solution: recursively “delete” every node after I take my action, clear and </w:t>
+      </w:r>
       <w:proofErr w:type="spellStart"/>
       <w:r>
         <w:rPr>
           <w:rFonts w:ascii="Times New Roman" w:hAnsi="Times New Roman" w:cs="Times New Roman"/>
           <w:sz w:val="28"/>
         </w:rPr>
-        <w:t>efaee</w:t>
+        <w:t>shrink_to_fit</w:t>
+      </w:r>
+      <w:proofErr w:type="spellEnd"/>
+      <w:r>
+        <w:rPr>
+          <w:rFonts w:ascii="Times New Roman" w:hAnsi="Times New Roman" w:cs="Times New Roman"/>
+          <w:sz w:val="28"/>
+        </w:rPr>
+        <w:t xml:space="preserve"> the vectors after I allocate them.</w:t>
       </w:r>
       <w:bookmarkStart w:id="0" w:name="_GoBack"/>
       <w:bookmarkEnd w:id="0"/>
-      <w:proofErr w:type="spellEnd"/>
     </w:p>
     <w:sectPr>
       <w:pgSz w:w="11906" w:h="16838"/>
@@ -277,6 +1714,184 @@
 <file path=word/numbering.xml><?xml version="1.0" encoding="utf-8"?>
 <w:numbering xmlns:wpc="http://schemas.microsoft.com/office/word/2010/wordprocessingCanvas" xmlns:mc="http://schemas.openxmlformats.org/markup-compatibility/2006" xmlns:o="urn:schemas-microsoft-com:office:office" xmlns:r="http://schemas.openxmlformats.org/officeDocument/2006/relationships" xmlns:m="http://schemas.openxmlformats.org/officeDocument/2006/math" xmlns:v="urn:schemas-microsoft-com:vml" xmlns:wp14="http://schemas.microsoft.com/office/word/2010/wordprocessingDrawing" xmlns:wp="http://schemas.openxmlformats.org/drawingml/2006/wordprocessingDrawing" xmlns:w10="urn:schemas-microsoft-com:office:word" xmlns:w="http://schemas.openxmlformats.org/wordprocessingml/2006/main" xmlns:w14="http://schemas.microsoft.com/office/word/2010/wordml" xmlns:w15="http://schemas.microsoft.com/office/word/2012/wordml" xmlns:wpg="http://schemas.microsoft.com/office/word/2010/wordprocessingGroup" xmlns:wpi="http://schemas.microsoft.com/office/word/2010/wordprocessingInk" xmlns:wne="http://schemas.microsoft.com/office/word/2006/wordml" xmlns:wps="http://schemas.microsoft.com/office/word/2010/wordprocessingShape" mc:Ignorable="w14 w15 wp14">
   <w:abstractNum w:abstractNumId="0" w15:restartNumberingAfterBreak="0">
+    <w:nsid w:val="029A073C"/>
+    <w:multiLevelType w:val="hybridMultilevel"/>
+    <w:tmpl w:val="32EC192C"/>
+    <w:lvl w:ilvl="0" w:tplc="EBC0D0E4">
+      <w:start w:val="1"/>
+      <w:numFmt w:val="decimal"/>
+      <w:lvlText w:val="%1."/>
+      <w:lvlJc w:val="left"/>
+      <w:pPr>
+        <w:ind w:left="720" w:hanging="360"/>
+      </w:pPr>
+      <w:rPr>
+        <w:rFonts w:hint="default"/>
+      </w:rPr>
+    </w:lvl>
+    <w:lvl w:ilvl="1" w:tplc="04090019" w:tentative="1">
+      <w:start w:val="1"/>
+      <w:numFmt w:val="ideographTraditional"/>
+      <w:lvlText w:val="%2、"/>
+      <w:lvlJc w:val="left"/>
+      <w:pPr>
+        <w:ind w:left="1320" w:hanging="480"/>
+      </w:pPr>
+    </w:lvl>
+    <w:lvl w:ilvl="2" w:tplc="0409001B" w:tentative="1">
+      <w:start w:val="1"/>
+      <w:numFmt w:val="lowerRoman"/>
+      <w:lvlText w:val="%3."/>
+      <w:lvlJc w:val="right"/>
+      <w:pPr>
+        <w:ind w:left="1800" w:hanging="480"/>
+      </w:pPr>
+    </w:lvl>
+    <w:lvl w:ilvl="3" w:tplc="0409000F" w:tentative="1">
+      <w:start w:val="1"/>
+      <w:numFmt w:val="decimal"/>
+      <w:lvlText w:val="%4."/>
+      <w:lvlJc w:val="left"/>
+      <w:pPr>
+        <w:ind w:left="2280" w:hanging="480"/>
+      </w:pPr>
+    </w:lvl>
+    <w:lvl w:ilvl="4" w:tplc="04090019" w:tentative="1">
+      <w:start w:val="1"/>
+      <w:numFmt w:val="ideographTraditional"/>
+      <w:lvlText w:val="%5、"/>
+      <w:lvlJc w:val="left"/>
+      <w:pPr>
+        <w:ind w:left="2760" w:hanging="480"/>
+      </w:pPr>
+    </w:lvl>
+    <w:lvl w:ilvl="5" w:tplc="0409001B" w:tentative="1">
+      <w:start w:val="1"/>
+      <w:numFmt w:val="lowerRoman"/>
+      <w:lvlText w:val="%6."/>
+      <w:lvlJc w:val="right"/>
+      <w:pPr>
+        <w:ind w:left="3240" w:hanging="480"/>
+      </w:pPr>
+    </w:lvl>
+    <w:lvl w:ilvl="6" w:tplc="0409000F" w:tentative="1">
+      <w:start w:val="1"/>
+      <w:numFmt w:val="decimal"/>
+      <w:lvlText w:val="%7."/>
+      <w:lvlJc w:val="left"/>
+      <w:pPr>
+        <w:ind w:left="3720" w:hanging="480"/>
+      </w:pPr>
+    </w:lvl>
+    <w:lvl w:ilvl="7" w:tplc="04090019" w:tentative="1">
+      <w:start w:val="1"/>
+      <w:numFmt w:val="ideographTraditional"/>
+      <w:lvlText w:val="%8、"/>
+      <w:lvlJc w:val="left"/>
+      <w:pPr>
+        <w:ind w:left="4200" w:hanging="480"/>
+      </w:pPr>
+    </w:lvl>
+    <w:lvl w:ilvl="8" w:tplc="0409001B" w:tentative="1">
+      <w:start w:val="1"/>
+      <w:numFmt w:val="lowerRoman"/>
+      <w:lvlText w:val="%9."/>
+      <w:lvlJc w:val="right"/>
+      <w:pPr>
+        <w:ind w:left="4680" w:hanging="480"/>
+      </w:pPr>
+    </w:lvl>
+  </w:abstractNum>
+  <w:abstractNum w:abstractNumId="1" w15:restartNumberingAfterBreak="0">
+    <w:nsid w:val="29957C57"/>
+    <w:multiLevelType w:val="hybridMultilevel"/>
+    <w:tmpl w:val="A6049366"/>
+    <w:lvl w:ilvl="0" w:tplc="4AD65E22">
+      <w:start w:val="1"/>
+      <w:numFmt w:val="decimal"/>
+      <w:lvlText w:val="(%1)"/>
+      <w:lvlJc w:val="left"/>
+      <w:pPr>
+        <w:ind w:left="720" w:hanging="360"/>
+      </w:pPr>
+      <w:rPr>
+        <w:rFonts w:hint="default"/>
+      </w:rPr>
+    </w:lvl>
+    <w:lvl w:ilvl="1" w:tplc="04090019" w:tentative="1">
+      <w:start w:val="1"/>
+      <w:numFmt w:val="ideographTraditional"/>
+      <w:lvlText w:val="%2、"/>
+      <w:lvlJc w:val="left"/>
+      <w:pPr>
+        <w:ind w:left="1320" w:hanging="480"/>
+      </w:pPr>
+    </w:lvl>
+    <w:lvl w:ilvl="2" w:tplc="0409001B" w:tentative="1">
+      <w:start w:val="1"/>
+      <w:numFmt w:val="lowerRoman"/>
+      <w:lvlText w:val="%3."/>
+      <w:lvlJc w:val="right"/>
+      <w:pPr>
+        <w:ind w:left="1800" w:hanging="480"/>
+      </w:pPr>
+    </w:lvl>
+    <w:lvl w:ilvl="3" w:tplc="0409000F" w:tentative="1">
+      <w:start w:val="1"/>
+      <w:numFmt w:val="decimal"/>
+      <w:lvlText w:val="%4."/>
+      <w:lvlJc w:val="left"/>
+      <w:pPr>
+        <w:ind w:left="2280" w:hanging="480"/>
+      </w:pPr>
+    </w:lvl>
+    <w:lvl w:ilvl="4" w:tplc="04090019" w:tentative="1">
+      <w:start w:val="1"/>
+      <w:numFmt w:val="ideographTraditional"/>
+      <w:lvlText w:val="%5、"/>
+      <w:lvlJc w:val="left"/>
+      <w:pPr>
+        <w:ind w:left="2760" w:hanging="480"/>
+      </w:pPr>
+    </w:lvl>
+    <w:lvl w:ilvl="5" w:tplc="0409001B" w:tentative="1">
+      <w:start w:val="1"/>
+      <w:numFmt w:val="lowerRoman"/>
+      <w:lvlText w:val="%6."/>
+      <w:lvlJc w:val="right"/>
+      <w:pPr>
+        <w:ind w:left="3240" w:hanging="480"/>
+      </w:pPr>
+    </w:lvl>
+    <w:lvl w:ilvl="6" w:tplc="0409000F" w:tentative="1">
+      <w:start w:val="1"/>
+      <w:numFmt w:val="decimal"/>
+      <w:lvlText w:val="%7."/>
+      <w:lvlJc w:val="left"/>
+      <w:pPr>
+        <w:ind w:left="3720" w:hanging="480"/>
+      </w:pPr>
+    </w:lvl>
+    <w:lvl w:ilvl="7" w:tplc="04090019" w:tentative="1">
+      <w:start w:val="1"/>
+      <w:numFmt w:val="ideographTraditional"/>
+      <w:lvlText w:val="%8、"/>
+      <w:lvlJc w:val="left"/>
+      <w:pPr>
+        <w:ind w:left="4200" w:hanging="480"/>
+      </w:pPr>
+    </w:lvl>
+    <w:lvl w:ilvl="8" w:tplc="0409001B" w:tentative="1">
+      <w:start w:val="1"/>
+      <w:numFmt w:val="lowerRoman"/>
+      <w:lvlText w:val="%9."/>
+      <w:lvlJc w:val="right"/>
+      <w:pPr>
+        <w:ind w:left="4680" w:hanging="480"/>
+      </w:pPr>
+    </w:lvl>
+  </w:abstractNum>
+  <w:abstractNum w:abstractNumId="2" w15:restartNumberingAfterBreak="0">
     <w:nsid w:val="43316AFC"/>
     <w:multiLevelType w:val="hybridMultilevel"/>
     <w:tmpl w:val="56CEA026"/>
@@ -365,7 +1980,7 @@
       </w:pPr>
     </w:lvl>
   </w:abstractNum>
-  <w:abstractNum w:abstractNumId="1" w15:restartNumberingAfterBreak="0">
+  <w:abstractNum w:abstractNumId="3" w15:restartNumberingAfterBreak="0">
     <w:nsid w:val="7C0C26D0"/>
     <w:multiLevelType w:val="hybridMultilevel"/>
     <w:tmpl w:val="5770DB6C"/>
@@ -455,9 +2070,15 @@
     </w:lvl>
   </w:abstractNum>
   <w:num w:numId="1">
+    <w:abstractNumId w:val="2"/>
+  </w:num>
+  <w:num w:numId="2">
+    <w:abstractNumId w:val="3"/>
+  </w:num>
+  <w:num w:numId="3">
     <w:abstractNumId w:val="0"/>
   </w:num>
-  <w:num w:numId="2">
+  <w:num w:numId="4">
     <w:abstractNumId w:val="1"/>
   </w:num>
 </w:numbering>

</xml_diff>